<commit_message>
Update Drgn Studio Progress Report(01- 07 February 2023).docx
</commit_message>
<xml_diff>
--- a/Documents/Drgn Studio Progress Report(01- 07 February 2023).docx
+++ b/Documents/Drgn Studio Progress Report(01- 07 February 2023).docx
@@ -4,13 +4,6 @@
   <w:body>
     <w:p>
       <w:pPr>
-        <w:rPr>
-          <w:b/>
-        </w:rPr>
-      </w:pPr>
-    </w:p>
-    <w:p>
-      <w:pPr>
         <w:jc w:val="center"/>
         <w:rPr>
           <w:b/>
@@ -20,7 +13,19 @@
         <w:rPr>
           <w:b/>
         </w:rPr>
-        <w:t>Progress Report Template</w:t>
+        <w:t xml:space="preserve">DRGN Studio </w:t>
+      </w:r>
+      <w:r>
+        <w:rPr>
+          <w:b/>
+        </w:rPr>
+        <w:t>Progress Report</w:t>
+      </w:r>
+      <w:r>
+        <w:rPr>
+          <w:b/>
+        </w:rPr>
+        <w:t xml:space="preserve"> 1</w:t>
       </w:r>
     </w:p>
     <w:p>
@@ -197,8 +202,13 @@
     </w:p>
     <w:p>
       <w:r>
-        <w:t>Contact page 50% complete</w:t>
-      </w:r>
+        <w:t xml:space="preserve">Contact page 50% </w:t>
+      </w:r>
+      <w:proofErr w:type="gramStart"/>
+      <w:r>
+        <w:t>complete</w:t>
+      </w:r>
+      <w:proofErr w:type="gramEnd"/>
     </w:p>
     <w:p>
       <w:r>
@@ -211,8 +221,13 @@
       </w:r>
     </w:p>
     <w:p>
-      <w:r>
-        <w:t>Garnt Chart 50% complete</w:t>
+      <w:proofErr w:type="spellStart"/>
+      <w:r>
+        <w:t>Garnt</w:t>
+      </w:r>
+      <w:proofErr w:type="spellEnd"/>
+      <w:r>
+        <w:t xml:space="preserve"> Chart 50% complete</w:t>
       </w:r>
     </w:p>
     <w:p>
@@ -238,13 +253,23 @@
     </w:p>
     <w:p>
       <w:r>
-        <w:t>Raushawn created wireframes for pages currently being worked on in project</w:t>
-      </w:r>
-    </w:p>
-    <w:p>
-      <w:r>
-        <w:t>Raushawn started work on about us page and is about 25% done</w:t>
-      </w:r>
+        <w:t xml:space="preserve">Raushawn created wireframes for pages currently being worked on in </w:t>
+      </w:r>
+      <w:proofErr w:type="gramStart"/>
+      <w:r>
+        <w:t>project</w:t>
+      </w:r>
+      <w:proofErr w:type="gramEnd"/>
+    </w:p>
+    <w:p>
+      <w:r>
+        <w:t xml:space="preserve">Raushawn started work on about us page and is about 25% </w:t>
+      </w:r>
+      <w:proofErr w:type="gramStart"/>
+      <w:r>
+        <w:t>done</w:t>
+      </w:r>
+      <w:proofErr w:type="gramEnd"/>
     </w:p>
     <w:p>
       <w:r>
@@ -291,29 +316,50 @@
         <w:rPr>
           <w:b/>
         </w:rPr>
+        <w:t>Team Progress Planned for the Next Reporting Period</w:t>
+      </w:r>
+    </w:p>
+    <w:p>
+      <w:r>
         <w:lastRenderedPageBreak/>
-        <w:t>Team Progress Planned for the Next Reporting Period</w:t>
-      </w:r>
-    </w:p>
-    <w:p>
+        <w:t xml:space="preserve">Raushawn will work on </w:t>
+      </w:r>
       <w:r>
         <w:t>About us page at least</w:t>
       </w:r>
       <w:r>
+        <w:t xml:space="preserve"> 75%</w:t>
+      </w:r>
+    </w:p>
+    <w:p>
+      <w:r>
+        <w:t>Raushawn will work on c</w:t>
+      </w:r>
+      <w:r>
+        <w:t xml:space="preserve">reation of </w:t>
+      </w:r>
+      <w:r>
+        <w:t>footer.</w:t>
+      </w:r>
+    </w:p>
+    <w:p>
+      <w:r>
+        <w:t xml:space="preserve">Aaron plans to </w:t>
+      </w:r>
+      <w:r>
+        <w:t>100% complete</w:t>
+      </w:r>
+      <w:r>
         <w:t xml:space="preserve"> </w:t>
       </w:r>
       <w:r>
-        <w:t>75%</w:t>
-      </w:r>
-    </w:p>
-    <w:p>
-      <w:r>
-        <w:t>Creation of footer</w:t>
-      </w:r>
-    </w:p>
-    <w:p>
-      <w:r>
-        <w:t>Account page 100% complete</w:t>
+        <w:t xml:space="preserve">Account </w:t>
+      </w:r>
+      <w:r>
+        <w:t>page.</w:t>
+      </w:r>
+      <w:r>
+        <w:t xml:space="preserve"> </w:t>
       </w:r>
     </w:p>
     <w:sectPr>
@@ -382,29 +428,15 @@
   <w:p>
     <w:pPr>
       <w:pStyle w:val="Header"/>
+    </w:pPr>
+  </w:p>
+  <w:p>
+    <w:pPr>
+      <w:pStyle w:val="Header"/>
       <w:rPr>
         <w:lang w:val="en-US"/>
       </w:rPr>
     </w:pPr>
-    <w:r>
-      <w:rPr>
-        <w:lang w:val="en-US"/>
-      </w:rPr>
-      <w:t>Software Engineering II</w:t>
-    </w:r>
-    <w:r>
-      <w:rPr>
-        <w:lang w:val="en-US"/>
-      </w:rPr>
-      <w:tab/>
-    </w:r>
-    <w:r>
-      <w:rPr>
-        <w:lang w:val="en-US"/>
-      </w:rPr>
-      <w:tab/>
-      <w:t>SFEN2005</w:t>
-    </w:r>
   </w:p>
 </w:hdr>
 </file>
@@ -1178,6 +1210,21 @@
 </file>
 
 <file path=customXml/item1.xml><?xml version="1.0" encoding="utf-8"?>
+<p:properties xmlns:p="http://schemas.microsoft.com/office/2006/metadata/properties" xmlns:xsi="http://www.w3.org/2001/XMLSchema-instance" xmlns:pc="http://schemas.microsoft.com/office/infopath/2007/PartnerControls">
+  <documentManagement/>
+</p:properties>
+</file>
+
+<file path=customXml/item2.xml><?xml version="1.0" encoding="utf-8"?>
+<?mso-contentType ?>
+<FormTemplates xmlns="http://schemas.microsoft.com/sharepoint/v3/contenttype/forms">
+  <Display>DocumentLibraryForm</Display>
+  <Edit>DocumentLibraryForm</Edit>
+  <New>DocumentLibraryForm</New>
+</FormTemplates>
+</file>
+
+<file path=customXml/item3.xml><?xml version="1.0" encoding="utf-8"?>
 <ct:contentTypeSchema xmlns:ct="http://schemas.microsoft.com/office/2006/metadata/contentType" xmlns:ma="http://schemas.microsoft.com/office/2006/metadata/properties/metaAttributes" ct:_="" ma:_="" ma:contentTypeName="Document" ma:contentTypeID="0x010100551E11DC478A95489073128D145A16E2" ma:contentTypeVersion="14" ma:contentTypeDescription="Create a new document." ma:contentTypeScope="" ma:versionID="d54857581395302e890a852898c4e3e2">
   <xsd:schema xmlns:xsd="http://www.w3.org/2001/XMLSchema" xmlns:xs="http://www.w3.org/2001/XMLSchema" xmlns:p="http://schemas.microsoft.com/office/2006/metadata/properties" xmlns:ns3="f27c7f66-211a-4a72-990d-5e9aeb1e3b86" xmlns:ns4="e6942152-54de-4935-858d-9b5b4febbcc3" targetNamespace="http://schemas.microsoft.com/office/2006/metadata/properties" ma:root="true" ma:fieldsID="65a598e4722f48a5e60814417b312514" ns3:_="" ns4:_="">
     <xsd:import namespace="f27c7f66-211a-4a72-990d-5e9aeb1e3b86"/>
@@ -1406,22 +1453,24 @@
 </ct:contentTypeSchema>
 </file>
 
-<file path=customXml/item2.xml><?xml version="1.0" encoding="utf-8"?>
-<?mso-contentType ?>
-<FormTemplates xmlns="http://schemas.microsoft.com/sharepoint/v3/contenttype/forms">
-  <Display>DocumentLibraryForm</Display>
-  <Edit>DocumentLibraryForm</Edit>
-  <New>DocumentLibraryForm</New>
-</FormTemplates>
+<file path=customXml/itemProps1.xml><?xml version="1.0" encoding="utf-8"?>
+<ds:datastoreItem xmlns:ds="http://schemas.openxmlformats.org/officeDocument/2006/customXml" ds:itemID="{F6A37A6B-C20B-4EC3-B8D2-5C46B5557F35}">
+  <ds:schemaRefs>
+    <ds:schemaRef ds:uri="http://schemas.microsoft.com/office/2006/metadata/properties"/>
+    <ds:schemaRef ds:uri="http://schemas.microsoft.com/office/infopath/2007/PartnerControls"/>
+  </ds:schemaRefs>
+</ds:datastoreItem>
 </file>
 
-<file path=customXml/item3.xml><?xml version="1.0" encoding="utf-8"?>
-<p:properties xmlns:p="http://schemas.microsoft.com/office/2006/metadata/properties" xmlns:xsi="http://www.w3.org/2001/XMLSchema-instance" xmlns:pc="http://schemas.microsoft.com/office/infopath/2007/PartnerControls">
-  <documentManagement/>
-</p:properties>
+<file path=customXml/itemProps2.xml><?xml version="1.0" encoding="utf-8"?>
+<ds:datastoreItem xmlns:ds="http://schemas.openxmlformats.org/officeDocument/2006/customXml" ds:itemID="{4DD55DA0-F6FA-48C2-A2BE-0C4196DC99DB}">
+  <ds:schemaRefs>
+    <ds:schemaRef ds:uri="http://schemas.microsoft.com/sharepoint/v3/contenttype/forms"/>
+  </ds:schemaRefs>
+</ds:datastoreItem>
 </file>
 
-<file path=customXml/itemProps1.xml><?xml version="1.0" encoding="utf-8"?>
+<file path=customXml/itemProps3.xml><?xml version="1.0" encoding="utf-8"?>
 <ds:datastoreItem xmlns:ds="http://schemas.openxmlformats.org/officeDocument/2006/customXml" ds:itemID="{D1B9C7FB-F126-40C7-9F88-BE537D333BB6}">
   <ds:schemaRefs>
     <ds:schemaRef ds:uri="http://schemas.microsoft.com/office/2006/metadata/contentType"/>
@@ -1438,21 +1487,4 @@
     <ds:schemaRef ds:uri="http://schemas.microsoft.com/internal/obd"/>
   </ds:schemaRefs>
 </ds:datastoreItem>
-</file>
-
-<file path=customXml/itemProps2.xml><?xml version="1.0" encoding="utf-8"?>
-<ds:datastoreItem xmlns:ds="http://schemas.openxmlformats.org/officeDocument/2006/customXml" ds:itemID="{4DD55DA0-F6FA-48C2-A2BE-0C4196DC99DB}">
-  <ds:schemaRefs>
-    <ds:schemaRef ds:uri="http://schemas.microsoft.com/sharepoint/v3/contenttype/forms"/>
-  </ds:schemaRefs>
-</ds:datastoreItem>
-</file>
-
-<file path=customXml/itemProps3.xml><?xml version="1.0" encoding="utf-8"?>
-<ds:datastoreItem xmlns:ds="http://schemas.openxmlformats.org/officeDocument/2006/customXml" ds:itemID="{F6A37A6B-C20B-4EC3-B8D2-5C46B5557F35}">
-  <ds:schemaRefs>
-    <ds:schemaRef ds:uri="http://schemas.microsoft.com/office/2006/metadata/properties"/>
-    <ds:schemaRef ds:uri="http://schemas.microsoft.com/office/infopath/2007/PartnerControls"/>
-  </ds:schemaRefs>
-</ds:datastoreItem>
 </file>
</xml_diff>